<commit_message>
Update New York City Community Air Survey Data One Sheet.docx
</commit_message>
<xml_diff>
--- a/New York City Community Air Survey Data One Sheet.docx
+++ b/New York City Community Air Survey Data One Sheet.docx
@@ -30,53 +30,19 @@
     <w:p/>
     <w:p>
       <w:r>
-        <w:t xml:space="preserve">The New York City Community Air Survey </w:t>
-      </w:r>
-      <w:r>
-        <w:t xml:space="preserve">team </w:t>
-      </w:r>
-      <w:bookmarkStart w:id="0" w:name="_GoBack"/>
+        <w:rPr/>
+        <w:t xml:space="preserve">The New York City Community Air Survey team has been collecting high-quality neighborhood-level air pollution data for over 11 years, and will release their 10 year report and dataset on Earth Day 2020. The monitoring is codified by Local Law 103 of 2015 and is done by NYC DOHMH in collaboration with the Barry Commoner Center for Health and the Environment at Queens College (CUNY). </w:t>
+      </w:r>
+      <w:bookmarkStart w:name="_GoBack" w:id="0"/>
       <w:bookmarkEnd w:id="0"/>
-      <w:r>
-        <w:t>has been collecting high-quality neighborhood-level air pollution data for 10 years</w:t>
-      </w:r>
-      <w:r>
-        <w:t xml:space="preserve"> as of</w:t>
-      </w:r>
-      <w:r>
-        <w:t xml:space="preserve"> this year, and this data is public. </w:t>
-      </w:r>
-      <w:r>
-        <w:t>Th</w:t>
-      </w:r>
-      <w:r>
-        <w:t>e</w:t>
-      </w:r>
-      <w:r>
-        <w:t xml:space="preserve"> research is funded by local law and the NYC City </w:t>
-      </w:r>
-      <w:r>
-        <w:t>Council and</w:t>
-      </w:r>
-      <w:r>
-        <w:t xml:space="preserve"> is done by NYC DOHMH in collaboration with Center for Biological and Natural Systems at Queens </w:t>
-      </w:r>
-      <w:r>
-        <w:t>College (</w:t>
-      </w:r>
-      <w:r>
-        <w:t xml:space="preserve">CUNY). </w:t>
-      </w:r>
     </w:p>
     <w:p>
       <w:pPr>
         <w:pStyle w:val="IntenseQuote"/>
       </w:pPr>
       <w:r>
-        <w:t xml:space="preserve">Do you have an idea for collaboration, or for making the data easier for you to use or access? </w:t>
-      </w:r>
-      <w:r>
-        <w:t>Please contact us at _____________(?)</w:t>
+        <w:rPr/>
+        <w:t>Do you have an idea for collaboration, or for making the data easier for you to use or access? Please contact us at nyccas@health.nyc.gov</w:t>
       </w:r>
     </w:p>
     <w:p>
@@ -99,7 +65,7 @@
       <w:r>
         <w:t xml:space="preserve">Search ‘air pollution’ on NYC Open Data, or use this URL: </w:t>
       </w:r>
-      <w:hyperlink r:id="rId10" w:history="1">
+      <w:hyperlink w:history="1" r:id="rId10">
         <w:r>
           <w:rPr>
             <w:rStyle w:val="Hyperlink"/>
@@ -126,7 +92,7 @@
       <w:r>
         <w:t xml:space="preserve">from the last year’s NYCCAS monitoring and research online at: </w:t>
       </w:r>
-      <w:hyperlink r:id="rId11" w:history="1">
+      <w:hyperlink w:history="1" r:id="rId11">
         <w:r>
           <w:rPr>
             <w:rStyle w:val="Hyperlink"/>
@@ -153,7 +119,7 @@
       <w:r>
         <w:t xml:space="preserve">neighborhoods and time periods – explore the data at: </w:t>
       </w:r>
-      <w:hyperlink r:id="rId12" w:history="1">
+      <w:hyperlink w:history="1" r:id="rId12">
         <w:r>
           <w:rPr>
             <w:rStyle w:val="Hyperlink"/>
@@ -177,7 +143,7 @@
       <w:r>
         <w:t xml:space="preserve">: </w:t>
       </w:r>
-      <w:hyperlink r:id="rId13" w:history="1">
+      <w:hyperlink w:history="1" r:id="rId13">
         <w:r>
           <w:rPr>
             <w:rStyle w:val="Hyperlink"/>
@@ -198,7 +164,7 @@
       <w:r>
         <w:t xml:space="preserve">See our work in progress as we develop: </w:t>
       </w:r>
-      <w:hyperlink r:id="rId14" w:history="1">
+      <w:hyperlink w:history="1" r:id="rId14">
         <w:r>
           <w:rPr>
             <w:rStyle w:val="Hyperlink"/>
@@ -219,7 +185,7 @@
       <w:r>
         <w:t xml:space="preserve">Please help us design our new Air Quality page: </w:t>
       </w:r>
-      <w:hyperlink r:id="rId15" w:history="1">
+      <w:hyperlink w:history="1" r:id="rId15">
         <w:r>
           <w:rPr>
             <w:rStyle w:val="Hyperlink"/>
@@ -240,7 +206,7 @@
       <w:r>
         <w:t xml:space="preserve">Give us feedback or reach out to the team at </w:t>
       </w:r>
-      <w:hyperlink r:id="rId16" w:history="1">
+      <w:hyperlink w:history="1" r:id="rId16">
         <w:r>
           <w:rPr>
             <w:rStyle w:val="Hyperlink"/>
@@ -254,10 +220,11 @@
     </w:p>
     <w:sectPr>
       <w:footerReference w:type="default" r:id="rId17"/>
-      <w:pgSz w:w="12240" w:h="15840"/>
+      <w:pgSz w:w="12240" w:h="15840" w:orient="portrait"/>
       <w:pgMar w:top="1440" w:right="1440" w:bottom="1440" w:left="1440" w:header="720" w:footer="720" w:gutter="0"/>
       <w:cols w:space="720"/>
       <w:docGrid w:linePitch="360"/>
+      <w:headerReference w:type="default" r:id="R72585abad0534af5"/>
     </w:sectPr>
   </w:body>
 </w:document>
@@ -305,7 +272,7 @@
     <w:r>
       <w:t xml:space="preserve">Available digitally at </w:t>
     </w:r>
-    <w:hyperlink r:id="rId1" w:history="1">
+    <w:hyperlink w:history="1" r:id="rId1">
       <w:r>
         <w:rPr>
           <w:rStyle w:val="Hyperlink"/>
@@ -347,6 +314,74 @@
 </w:footnotes>
 </file>
 
+<file path=word/header.xml><?xml version="1.0" encoding="utf-8"?>
+<w:hdr xmlns:w14="http://schemas.microsoft.com/office/word/2010/wordml" xmlns:w="http://schemas.openxmlformats.org/wordprocessingml/2006/main">
+  <w:tbl>
+    <w:tblPr>
+      <w:tblStyle w:val="TableNormal"/>
+      <w:bidiVisual w:val="0"/>
+      <w:tblW w:w="0" w:type="auto"/>
+      <w:tblLayout w:type="fixed"/>
+      <w:tblLook w:val="06A0" w:firstRow="1" w:lastRow="0" w:firstColumn="1" w:lastColumn="0" w:noHBand="1" w:noVBand="1"/>
+    </w:tblPr>
+    <w:tblGrid>
+      <w:gridCol w:w="3120"/>
+      <w:gridCol w:w="3120"/>
+      <w:gridCol w:w="3120"/>
+    </w:tblGrid>
+    <w:tr>
+      <w:tc>
+        <w:tcPr>
+          <w:tcW w:w="3120" w:type="dxa"/>
+          <w:tcMar/>
+        </w:tcPr>
+        <w:p>
+          <w:pPr>
+            <w:pStyle w:val="Header"/>
+            <w:bidi w:val="0"/>
+            <w:ind w:left="-115"/>
+            <w:jc w:val="left"/>
+          </w:pPr>
+        </w:p>
+      </w:tc>
+      <w:tc>
+        <w:tcPr>
+          <w:tcW w:w="3120" w:type="dxa"/>
+          <w:tcMar/>
+        </w:tcPr>
+        <w:p>
+          <w:pPr>
+            <w:pStyle w:val="Header"/>
+            <w:bidi w:val="0"/>
+            <w:jc w:val="center"/>
+          </w:pPr>
+        </w:p>
+      </w:tc>
+      <w:tc>
+        <w:tcPr>
+          <w:tcW w:w="3120" w:type="dxa"/>
+          <w:tcMar/>
+        </w:tcPr>
+        <w:p>
+          <w:pPr>
+            <w:pStyle w:val="Header"/>
+            <w:bidi w:val="0"/>
+            <w:ind w:right="-115"/>
+            <w:jc w:val="right"/>
+          </w:pPr>
+        </w:p>
+      </w:tc>
+    </w:tr>
+  </w:tbl>
+  <w:p>
+    <w:pPr>
+      <w:pStyle w:val="Header"/>
+      <w:bidi w:val="0"/>
+    </w:pPr>
+  </w:p>
+</w:hdr>
+</file>
+
 <file path=word/numbering.xml><?xml version="1.0" encoding="utf-8"?>
 <w:numbering xmlns:wpc="http://schemas.microsoft.com/office/word/2010/wordprocessingCanvas" xmlns:cx="http://schemas.microsoft.com/office/drawing/2014/chartex" xmlns:cx1="http://schemas.microsoft.com/office/drawing/2015/9/8/chartex" xmlns:cx2="http://schemas.microsoft.com/office/drawing/2015/10/21/chartex" xmlns:cx3="http://schemas.microsoft.com/office/drawing/2016/5/9/chartex" xmlns:cx4="http://schemas.microsoft.com/office/drawing/2016/5/10/chartex" xmlns:cx5="http://schemas.microsoft.com/office/drawing/2016/5/11/chartex" xmlns:cx6="http://schemas.microsoft.com/office/drawing/2016/5/12/chartex" xmlns:cx7="http://schemas.microsoft.com/office/drawing/2016/5/13/chartex" xmlns:cx8="http://schemas.microsoft.com/office/drawing/2016/5/14/chartex" xmlns:mc="http://schemas.openxmlformats.org/markup-compatibility/2006" xmlns:aink="http://schemas.microsoft.com/office/drawing/2016/ink" xmlns:am3d="http://schemas.microsoft.com/office/drawing/2017/model3d" xmlns:o="urn:schemas-microsoft-com:office:office" xmlns:r="http://schemas.openxmlformats.org/officeDocument/2006/relationships" xmlns:m="http://schemas.openxmlformats.org/officeDocument/2006/math" xmlns:v="urn:schemas-microsoft-com:vml" xmlns:wp14="http://schemas.microsoft.com/office/word/2010/wordprocessingDrawing" xmlns:wp="http://schemas.openxmlformats.org/drawingml/2006/wordprocessingDrawing" xmlns:w10="urn:schemas-microsoft-com:office:word" xmlns:w="http://schemas.openxmlformats.org/wordprocessingml/2006/main" xmlns:w14="http://schemas.microsoft.com/office/word/2010/wordml" xmlns:w15="http://schemas.microsoft.com/office/word/2012/wordml" xmlns:w16cid="http://schemas.microsoft.com/office/word/2016/wordml/cid" xmlns:w16se="http://schemas.microsoft.com/office/word/2015/wordml/symex" xmlns:wpg="http://schemas.microsoft.com/office/word/2010/wordprocessingGroup" xmlns:wpi="http://schemas.microsoft.com/office/word/2010/wordprocessingInk" xmlns:wne="http://schemas.microsoft.com/office/word/2006/wordml" xmlns:wps="http://schemas.microsoft.com/office/word/2010/wordprocessingShape" mc:Ignorable="w14 w15 w16se w16cid wp14">
   <w:abstractNum w:abstractNumId="0" w15:restartNumberingAfterBreak="0">
@@ -361,7 +396,7 @@
         <w:ind w:left="405" w:hanging="360"/>
       </w:pPr>
       <w:rPr>
-        <w:rFonts w:ascii="Calibri" w:eastAsiaTheme="minorHAnsi" w:hAnsi="Calibri" w:cs="Calibri" w:hint="default"/>
+        <w:rFonts w:hint="default" w:ascii="Calibri" w:hAnsi="Calibri" w:cs="Calibri" w:eastAsiaTheme="minorHAnsi"/>
       </w:rPr>
     </w:lvl>
     <w:lvl w:ilvl="1" w:tplc="04090003" w:tentative="1">
@@ -373,7 +408,7 @@
         <w:ind w:left="1125" w:hanging="360"/>
       </w:pPr>
       <w:rPr>
-        <w:rFonts w:ascii="Courier New" w:hAnsi="Courier New" w:cs="Courier New" w:hint="default"/>
+        <w:rFonts w:hint="default" w:ascii="Courier New" w:hAnsi="Courier New" w:cs="Courier New"/>
       </w:rPr>
     </w:lvl>
     <w:lvl w:ilvl="2" w:tplc="04090005" w:tentative="1">
@@ -385,7 +420,7 @@
         <w:ind w:left="1845" w:hanging="360"/>
       </w:pPr>
       <w:rPr>
-        <w:rFonts w:ascii="Wingdings" w:hAnsi="Wingdings" w:hint="default"/>
+        <w:rFonts w:hint="default" w:ascii="Wingdings" w:hAnsi="Wingdings"/>
       </w:rPr>
     </w:lvl>
     <w:lvl w:ilvl="3" w:tplc="04090001" w:tentative="1">
@@ -397,7 +432,7 @@
         <w:ind w:left="2565" w:hanging="360"/>
       </w:pPr>
       <w:rPr>
-        <w:rFonts w:ascii="Symbol" w:hAnsi="Symbol" w:hint="default"/>
+        <w:rFonts w:hint="default" w:ascii="Symbol" w:hAnsi="Symbol"/>
       </w:rPr>
     </w:lvl>
     <w:lvl w:ilvl="4" w:tplc="04090003" w:tentative="1">
@@ -409,7 +444,7 @@
         <w:ind w:left="3285" w:hanging="360"/>
       </w:pPr>
       <w:rPr>
-        <w:rFonts w:ascii="Courier New" w:hAnsi="Courier New" w:cs="Courier New" w:hint="default"/>
+        <w:rFonts w:hint="default" w:ascii="Courier New" w:hAnsi="Courier New" w:cs="Courier New"/>
       </w:rPr>
     </w:lvl>
     <w:lvl w:ilvl="5" w:tplc="04090005" w:tentative="1">
@@ -421,7 +456,7 @@
         <w:ind w:left="4005" w:hanging="360"/>
       </w:pPr>
       <w:rPr>
-        <w:rFonts w:ascii="Wingdings" w:hAnsi="Wingdings" w:hint="default"/>
+        <w:rFonts w:hint="default" w:ascii="Wingdings" w:hAnsi="Wingdings"/>
       </w:rPr>
     </w:lvl>
     <w:lvl w:ilvl="6" w:tplc="04090001" w:tentative="1">
@@ -433,7 +468,7 @@
         <w:ind w:left="4725" w:hanging="360"/>
       </w:pPr>
       <w:rPr>
-        <w:rFonts w:ascii="Symbol" w:hAnsi="Symbol" w:hint="default"/>
+        <w:rFonts w:hint="default" w:ascii="Symbol" w:hAnsi="Symbol"/>
       </w:rPr>
     </w:lvl>
     <w:lvl w:ilvl="7" w:tplc="04090003" w:tentative="1">
@@ -445,7 +480,7 @@
         <w:ind w:left="5445" w:hanging="360"/>
       </w:pPr>
       <w:rPr>
-        <w:rFonts w:ascii="Courier New" w:hAnsi="Courier New" w:cs="Courier New" w:hint="default"/>
+        <w:rFonts w:hint="default" w:ascii="Courier New" w:hAnsi="Courier New" w:cs="Courier New"/>
       </w:rPr>
     </w:lvl>
     <w:lvl w:ilvl="8" w:tplc="04090005" w:tentative="1">
@@ -457,7 +492,7 @@
         <w:ind w:left="6165" w:hanging="360"/>
       </w:pPr>
       <w:rPr>
-        <w:rFonts w:ascii="Wingdings" w:hAnsi="Wingdings" w:hint="default"/>
+        <w:rFonts w:hint="default" w:ascii="Wingdings" w:hAnsi="Wingdings"/>
       </w:rPr>
     </w:lvl>
   </w:abstractNum>
@@ -472,7 +507,7 @@
   <w:docDefaults>
     <w:rPrDefault>
       <w:rPr>
-        <w:rFonts w:asciiTheme="minorHAnsi" w:eastAsiaTheme="minorHAnsi" w:hAnsiTheme="minorHAnsi" w:cstheme="minorBidi"/>
+        <w:rFonts w:asciiTheme="minorHAnsi" w:hAnsiTheme="minorHAnsi" w:eastAsiaTheme="minorHAnsi" w:cstheme="minorBidi"/>
         <w:sz w:val="22"/>
         <w:szCs w:val="22"/>
         <w:lang w:val="en-US" w:eastAsia="en-US" w:bidi="ar-SA"/>
@@ -487,14 +522,14 @@
   <w:latentStyles w:defLockedState="0" w:defUIPriority="99" w:defSemiHidden="0" w:defUnhideWhenUsed="0" w:defQFormat="0" w:count="377">
     <w:lsdException w:name="Normal" w:uiPriority="0" w:qFormat="1"/>
     <w:lsdException w:name="heading 1" w:uiPriority="9" w:qFormat="1"/>
-    <w:lsdException w:name="heading 2" w:semiHidden="1" w:uiPriority="9" w:unhideWhenUsed="1" w:qFormat="1"/>
-    <w:lsdException w:name="heading 3" w:semiHidden="1" w:uiPriority="9" w:unhideWhenUsed="1" w:qFormat="1"/>
-    <w:lsdException w:name="heading 4" w:semiHidden="1" w:uiPriority="9" w:unhideWhenUsed="1" w:qFormat="1"/>
-    <w:lsdException w:name="heading 5" w:semiHidden="1" w:uiPriority="9" w:unhideWhenUsed="1" w:qFormat="1"/>
-    <w:lsdException w:name="heading 6" w:semiHidden="1" w:uiPriority="9" w:unhideWhenUsed="1" w:qFormat="1"/>
-    <w:lsdException w:name="heading 7" w:semiHidden="1" w:uiPriority="9" w:unhideWhenUsed="1" w:qFormat="1"/>
-    <w:lsdException w:name="heading 8" w:semiHidden="1" w:uiPriority="9" w:unhideWhenUsed="1" w:qFormat="1"/>
-    <w:lsdException w:name="heading 9" w:semiHidden="1" w:uiPriority="9" w:unhideWhenUsed="1" w:qFormat="1"/>
+    <w:lsdException w:name="heading 2" w:uiPriority="9" w:semiHidden="1" w:unhideWhenUsed="1" w:qFormat="1"/>
+    <w:lsdException w:name="heading 3" w:uiPriority="9" w:semiHidden="1" w:unhideWhenUsed="1" w:qFormat="1"/>
+    <w:lsdException w:name="heading 4" w:uiPriority="9" w:semiHidden="1" w:unhideWhenUsed="1" w:qFormat="1"/>
+    <w:lsdException w:name="heading 5" w:uiPriority="9" w:semiHidden="1" w:unhideWhenUsed="1" w:qFormat="1"/>
+    <w:lsdException w:name="heading 6" w:uiPriority="9" w:semiHidden="1" w:unhideWhenUsed="1" w:qFormat="1"/>
+    <w:lsdException w:name="heading 7" w:uiPriority="9" w:semiHidden="1" w:unhideWhenUsed="1" w:qFormat="1"/>
+    <w:lsdException w:name="heading 8" w:uiPriority="9" w:semiHidden="1" w:unhideWhenUsed="1" w:qFormat="1"/>
+    <w:lsdException w:name="heading 9" w:uiPriority="9" w:semiHidden="1" w:unhideWhenUsed="1" w:qFormat="1"/>
     <w:lsdException w:name="index 1" w:semiHidden="1" w:unhideWhenUsed="1"/>
     <w:lsdException w:name="index 2" w:semiHidden="1" w:unhideWhenUsed="1"/>
     <w:lsdException w:name="index 3" w:semiHidden="1" w:unhideWhenUsed="1"/>
@@ -504,22 +539,22 @@
     <w:lsdException w:name="index 7" w:semiHidden="1" w:unhideWhenUsed="1"/>
     <w:lsdException w:name="index 8" w:semiHidden="1" w:unhideWhenUsed="1"/>
     <w:lsdException w:name="index 9" w:semiHidden="1" w:unhideWhenUsed="1"/>
-    <w:lsdException w:name="toc 1" w:semiHidden="1" w:uiPriority="39" w:unhideWhenUsed="1"/>
-    <w:lsdException w:name="toc 2" w:semiHidden="1" w:uiPriority="39" w:unhideWhenUsed="1"/>
-    <w:lsdException w:name="toc 3" w:semiHidden="1" w:uiPriority="39" w:unhideWhenUsed="1"/>
-    <w:lsdException w:name="toc 4" w:semiHidden="1" w:uiPriority="39" w:unhideWhenUsed="1"/>
-    <w:lsdException w:name="toc 5" w:semiHidden="1" w:uiPriority="39" w:unhideWhenUsed="1"/>
-    <w:lsdException w:name="toc 6" w:semiHidden="1" w:uiPriority="39" w:unhideWhenUsed="1"/>
-    <w:lsdException w:name="toc 7" w:semiHidden="1" w:uiPriority="39" w:unhideWhenUsed="1"/>
-    <w:lsdException w:name="toc 8" w:semiHidden="1" w:uiPriority="39" w:unhideWhenUsed="1"/>
-    <w:lsdException w:name="toc 9" w:semiHidden="1" w:uiPriority="39" w:unhideWhenUsed="1"/>
+    <w:lsdException w:name="toc 1" w:uiPriority="39" w:semiHidden="1" w:unhideWhenUsed="1"/>
+    <w:lsdException w:name="toc 2" w:uiPriority="39" w:semiHidden="1" w:unhideWhenUsed="1"/>
+    <w:lsdException w:name="toc 3" w:uiPriority="39" w:semiHidden="1" w:unhideWhenUsed="1"/>
+    <w:lsdException w:name="toc 4" w:uiPriority="39" w:semiHidden="1" w:unhideWhenUsed="1"/>
+    <w:lsdException w:name="toc 5" w:uiPriority="39" w:semiHidden="1" w:unhideWhenUsed="1"/>
+    <w:lsdException w:name="toc 6" w:uiPriority="39" w:semiHidden="1" w:unhideWhenUsed="1"/>
+    <w:lsdException w:name="toc 7" w:uiPriority="39" w:semiHidden="1" w:unhideWhenUsed="1"/>
+    <w:lsdException w:name="toc 8" w:uiPriority="39" w:semiHidden="1" w:unhideWhenUsed="1"/>
+    <w:lsdException w:name="toc 9" w:uiPriority="39" w:semiHidden="1" w:unhideWhenUsed="1"/>
     <w:lsdException w:name="Normal Indent" w:semiHidden="1" w:unhideWhenUsed="1"/>
     <w:lsdException w:name="footnote text" w:semiHidden="1" w:unhideWhenUsed="1"/>
     <w:lsdException w:name="annotation text" w:semiHidden="1" w:unhideWhenUsed="1"/>
     <w:lsdException w:name="header" w:semiHidden="1" w:unhideWhenUsed="1"/>
     <w:lsdException w:name="footer" w:semiHidden="1" w:unhideWhenUsed="1"/>
     <w:lsdException w:name="index heading" w:semiHidden="1" w:unhideWhenUsed="1"/>
-    <w:lsdException w:name="caption" w:semiHidden="1" w:uiPriority="35" w:unhideWhenUsed="1" w:qFormat="1"/>
+    <w:lsdException w:name="caption" w:uiPriority="35" w:semiHidden="1" w:unhideWhenUsed="1" w:qFormat="1"/>
     <w:lsdException w:name="table of figures" w:semiHidden="1" w:unhideWhenUsed="1"/>
     <w:lsdException w:name="envelope address" w:semiHidden="1" w:unhideWhenUsed="1"/>
     <w:lsdException w:name="envelope return" w:semiHidden="1" w:unhideWhenUsed="1"/>
@@ -550,7 +585,7 @@
     <w:lsdException w:name="Title" w:uiPriority="10" w:qFormat="1"/>
     <w:lsdException w:name="Closing" w:semiHidden="1" w:unhideWhenUsed="1"/>
     <w:lsdException w:name="Signature" w:semiHidden="1" w:unhideWhenUsed="1"/>
-    <w:lsdException w:name="Default Paragraph Font" w:semiHidden="1" w:uiPriority="1" w:unhideWhenUsed="1"/>
+    <w:lsdException w:name="Default Paragraph Font" w:uiPriority="1" w:semiHidden="1" w:unhideWhenUsed="1"/>
     <w:lsdException w:name="Body Text" w:semiHidden="1" w:unhideWhenUsed="1"/>
     <w:lsdException w:name="Body Text Indent" w:semiHidden="1" w:unhideWhenUsed="1"/>
     <w:lsdException w:name="List Continue" w:semiHidden="1" w:unhideWhenUsed="1"/>
@@ -747,8 +782,8 @@
     <w:lsdException w:name="Subtle Reference" w:uiPriority="31" w:qFormat="1"/>
     <w:lsdException w:name="Intense Reference" w:uiPriority="32" w:qFormat="1"/>
     <w:lsdException w:name="Book Title" w:uiPriority="33" w:qFormat="1"/>
-    <w:lsdException w:name="Bibliography" w:semiHidden="1" w:uiPriority="37" w:unhideWhenUsed="1"/>
-    <w:lsdException w:name="TOC Heading" w:semiHidden="1" w:uiPriority="39" w:unhideWhenUsed="1" w:qFormat="1"/>
+    <w:lsdException w:name="Bibliography" w:uiPriority="37" w:semiHidden="1" w:unhideWhenUsed="1"/>
+    <w:lsdException w:name="TOC Heading" w:uiPriority="39" w:semiHidden="1" w:unhideWhenUsed="1" w:qFormat="1"/>
     <w:lsdException w:name="Plain Table 1" w:uiPriority="41"/>
     <w:lsdException w:name="Plain Table 2" w:uiPriority="42"/>
     <w:lsdException w:name="Plain Table 3" w:uiPriority="43"/>
@@ -860,7 +895,7 @@
     <w:lsdException w:name="Smart Link" w:semiHidden="1" w:unhideWhenUsed="1"/>
     <w:lsdException w:name="Smart Link Error" w:semiHidden="1" w:unhideWhenUsed="1"/>
   </w:latentStyles>
-  <w:style w:type="paragraph" w:default="1" w:styleId="Normal">
+  <w:style w:type="paragraph" w:styleId="Normal" w:default="1">
     <w:name w:val="Normal"/>
     <w:qFormat/>
   </w:style>
@@ -879,19 +914,19 @@
       <w:outlineLvl w:val="0"/>
     </w:pPr>
     <w:rPr>
-      <w:rFonts w:asciiTheme="majorHAnsi" w:eastAsiaTheme="majorEastAsia" w:hAnsiTheme="majorHAnsi" w:cstheme="majorBidi"/>
+      <w:rFonts w:asciiTheme="majorHAnsi" w:hAnsiTheme="majorHAnsi" w:eastAsiaTheme="majorEastAsia" w:cstheme="majorBidi"/>
       <w:color w:val="2F5496" w:themeColor="accent1" w:themeShade="BF"/>
       <w:sz w:val="32"/>
       <w:szCs w:val="32"/>
     </w:rPr>
   </w:style>
-  <w:style w:type="character" w:default="1" w:styleId="DefaultParagraphFont">
+  <w:style w:type="character" w:styleId="DefaultParagraphFont" w:default="1">
     <w:name w:val="Default Paragraph Font"/>
     <w:uiPriority w:val="1"/>
     <w:semiHidden/>
     <w:unhideWhenUsed/>
   </w:style>
-  <w:style w:type="table" w:default="1" w:styleId="TableNormal">
+  <w:style w:type="table" w:styleId="TableNormal" w:default="1">
     <w:name w:val="Normal Table"/>
     <w:uiPriority w:val="99"/>
     <w:semiHidden/>
@@ -906,7 +941,7 @@
       </w:tblCellMar>
     </w:tblPr>
   </w:style>
-  <w:style w:type="numbering" w:default="1" w:styleId="NoList">
+  <w:style w:type="numbering" w:styleId="NoList" w:default="1">
     <w:name w:val="No List"/>
     <w:uiPriority w:val="99"/>
     <w:semiHidden/>
@@ -925,21 +960,21 @@
       <w:contextualSpacing/>
     </w:pPr>
     <w:rPr>
-      <w:rFonts w:asciiTheme="majorHAnsi" w:eastAsiaTheme="majorEastAsia" w:hAnsiTheme="majorHAnsi" w:cstheme="majorBidi"/>
+      <w:rFonts w:asciiTheme="majorHAnsi" w:hAnsiTheme="majorHAnsi" w:eastAsiaTheme="majorEastAsia" w:cstheme="majorBidi"/>
       <w:spacing w:val="-10"/>
       <w:kern w:val="28"/>
       <w:sz w:val="56"/>
       <w:szCs w:val="56"/>
     </w:rPr>
   </w:style>
-  <w:style w:type="character" w:customStyle="1" w:styleId="TitleChar">
+  <w:style w:type="character" w:styleId="TitleChar" w:customStyle="1">
     <w:name w:val="Title Char"/>
     <w:basedOn w:val="DefaultParagraphFont"/>
     <w:link w:val="Title"/>
     <w:uiPriority w:val="10"/>
     <w:rsid w:val="00080F2E"/>
     <w:rPr>
-      <w:rFonts w:asciiTheme="majorHAnsi" w:eastAsiaTheme="majorEastAsia" w:hAnsiTheme="majorHAnsi" w:cstheme="majorBidi"/>
+      <w:rFonts w:asciiTheme="majorHAnsi" w:hAnsiTheme="majorHAnsi" w:eastAsiaTheme="majorEastAsia" w:cstheme="majorBidi"/>
       <w:spacing w:val="-10"/>
       <w:kern w:val="28"/>
       <w:sz w:val="56"/>
@@ -965,7 +1000,7 @@
       <w:spacing w:val="15"/>
     </w:rPr>
   </w:style>
-  <w:style w:type="character" w:customStyle="1" w:styleId="SubtitleChar">
+  <w:style w:type="character" w:styleId="SubtitleChar" w:customStyle="1">
     <w:name w:val="Subtitle Char"/>
     <w:basedOn w:val="DefaultParagraphFont"/>
     <w:link w:val="Subtitle"/>
@@ -1025,14 +1060,14 @@
       <w:rFonts w:ascii="Calibri" w:hAnsi="Calibri" w:cs="Calibri"/>
     </w:rPr>
   </w:style>
-  <w:style w:type="character" w:customStyle="1" w:styleId="Heading1Char">
+  <w:style w:type="character" w:styleId="Heading1Char" w:customStyle="1">
     <w:name w:val="Heading 1 Char"/>
     <w:basedOn w:val="DefaultParagraphFont"/>
     <w:link w:val="Heading1"/>
     <w:uiPriority w:val="9"/>
     <w:rsid w:val="007B4595"/>
     <w:rPr>
-      <w:rFonts w:asciiTheme="majorHAnsi" w:eastAsiaTheme="majorEastAsia" w:hAnsiTheme="majorHAnsi" w:cstheme="majorBidi"/>
+      <w:rFonts w:asciiTheme="majorHAnsi" w:hAnsiTheme="majorHAnsi" w:eastAsiaTheme="majorEastAsia" w:cstheme="majorBidi"/>
       <w:color w:val="2F5496" w:themeColor="accent1" w:themeShade="BF"/>
       <w:sz w:val="32"/>
       <w:szCs w:val="32"/>
@@ -1048,8 +1083,8 @@
     <w:rsid w:val="007B4595"/>
     <w:pPr>
       <w:pBdr>
-        <w:top w:val="single" w:sz="4" w:space="10" w:color="4472C4" w:themeColor="accent1"/>
-        <w:bottom w:val="single" w:sz="4" w:space="10" w:color="4472C4" w:themeColor="accent1"/>
+        <w:top w:val="single" w:color="4472C4" w:themeColor="accent1" w:sz="4" w:space="10"/>
+        <w:bottom w:val="single" w:color="4472C4" w:themeColor="accent1" w:sz="4" w:space="10"/>
       </w:pBdr>
       <w:spacing w:before="360" w:after="360"/>
       <w:ind w:left="864" w:right="864"/>
@@ -1061,7 +1096,7 @@
       <w:color w:val="4472C4" w:themeColor="accent1"/>
     </w:rPr>
   </w:style>
-  <w:style w:type="character" w:customStyle="1" w:styleId="IntenseQuoteChar">
+  <w:style w:type="character" w:styleId="IntenseQuoteChar" w:customStyle="1">
     <w:name w:val="Intense Quote Char"/>
     <w:basedOn w:val="DefaultParagraphFont"/>
     <w:link w:val="IntenseQuote"/>
@@ -1088,7 +1123,7 @@
       <w:spacing w:after="0" w:line="240" w:lineRule="auto"/>
     </w:pPr>
   </w:style>
-  <w:style w:type="character" w:customStyle="1" w:styleId="HeaderChar">
+  <w:style w:type="character" w:styleId="HeaderChar" w:customStyle="1">
     <w:name w:val="Header Char"/>
     <w:basedOn w:val="DefaultParagraphFont"/>
     <w:link w:val="Header"/>
@@ -1110,12 +1145,38 @@
       <w:spacing w:after="0" w:line="240" w:lineRule="auto"/>
     </w:pPr>
   </w:style>
-  <w:style w:type="character" w:customStyle="1" w:styleId="FooterChar">
+  <w:style w:type="character" w:styleId="FooterChar" w:customStyle="1">
     <w:name w:val="Footer Char"/>
     <w:basedOn w:val="DefaultParagraphFont"/>
     <w:link w:val="Footer"/>
     <w:uiPriority w:val="99"/>
     <w:rsid w:val="00D3057A"/>
+  </w:style>
+  <w:style xmlns:w="http://schemas.openxmlformats.org/wordprocessingml/2006/main" w:type="table" w:styleId="TableGrid">
+    <w:name xmlns:w="http://schemas.openxmlformats.org/wordprocessingml/2006/main" w:val="Table Grid"/>
+    <w:basedOn xmlns:w="http://schemas.openxmlformats.org/wordprocessingml/2006/main" w:val="TableNormal"/>
+    <w:uiPriority xmlns:w="http://schemas.openxmlformats.org/wordprocessingml/2006/main" w:val="59"/>
+    <w:rsid xmlns:w="http://schemas.openxmlformats.org/wordprocessingml/2006/main" w:val="00FB4123"/>
+    <w:pPr xmlns:w="http://schemas.openxmlformats.org/wordprocessingml/2006/main">
+      <w:spacing w:after="0" w:line="240" w:lineRule="auto"/>
+    </w:pPr>
+    <w:tblPr xmlns:w="http://schemas.openxmlformats.org/wordprocessingml/2006/main">
+      <w:tblInd w:w="0" w:type="dxa"/>
+      <w:tblBorders>
+        <w:top w:val="single" w:color="000000" w:themeColor="text1" w:sz="4" w:space="0"/>
+        <w:left w:val="single" w:color="000000" w:themeColor="text1" w:sz="4" w:space="0"/>
+        <w:bottom w:val="single" w:color="000000" w:themeColor="text1" w:sz="4" w:space="0"/>
+        <w:right w:val="single" w:color="000000" w:themeColor="text1" w:sz="4" w:space="0"/>
+        <w:insideH w:val="single" w:color="000000" w:themeColor="text1" w:sz="4" w:space="0"/>
+        <w:insideV w:val="single" w:color="000000" w:themeColor="text1" w:sz="4" w:space="0"/>
+      </w:tblBorders>
+      <w:tblCellMar>
+        <w:top w:w="0" w:type="dxa"/>
+        <w:left w:w="108" w:type="dxa"/>
+        <w:bottom w:w="0" w:type="dxa"/>
+        <w:right w:w="108" w:type="dxa"/>
+      </w:tblCellMar>
+    </w:tblPr>
   </w:style>
 </w:styles>
 </file>
@@ -1416,27 +1477,20 @@
 </file>
 
 <file path=customXml/item1.xml><?xml version="1.0" encoding="utf-8"?>
-<ct:contentTypeSchema xmlns:ct="http://schemas.microsoft.com/office/2006/metadata/contentType" xmlns:ma="http://schemas.microsoft.com/office/2006/metadata/properties/metaAttributes" ct:_="" ma:_="" ma:contentTypeName="Document" ma:contentTypeID="0x01010059B7E5CC8568C844BEFF166F29FB4E11" ma:contentTypeVersion="11" ma:contentTypeDescription="Create a new document." ma:contentTypeScope="" ma:versionID="21f6e810a32d3fb88de528608561da06">
-  <xsd:schema xmlns:xsd="http://www.w3.org/2001/XMLSchema" xmlns:xs="http://www.w3.org/2001/XMLSchema" xmlns:p="http://schemas.microsoft.com/office/2006/metadata/properties" xmlns:ns3="2c62fb96-b3c1-461f-b69b-207a2520bb4d" xmlns:ns4="f76341fa-9275-4a83-b0c2-0f544bcac7a0" targetNamespace="http://schemas.microsoft.com/office/2006/metadata/properties" ma:root="true" ma:fieldsID="2045f31a33f05e3bac039319d1035558" ns3:_="" ns4:_="">
-    <xsd:import namespace="2c62fb96-b3c1-461f-b69b-207a2520bb4d"/>
-    <xsd:import namespace="f76341fa-9275-4a83-b0c2-0f544bcac7a0"/>
+<ct:contentTypeSchema xmlns:ct="http://schemas.microsoft.com/office/2006/metadata/contentType" xmlns:ma="http://schemas.microsoft.com/office/2006/metadata/properties/metaAttributes" ct:_="" ma:_="" ma:contentTypeName="Document" ma:contentTypeID="0x010100D05C37B4F3CDF84A90C5A0639F6A53EA" ma:contentTypeVersion="4" ma:contentTypeDescription="Create a new document." ma:contentTypeScope="" ma:versionID="de7b59b98348d7cddab845bf4793e242">
+  <xsd:schema xmlns:xsd="http://www.w3.org/2001/XMLSchema" xmlns:xs="http://www.w3.org/2001/XMLSchema" xmlns:p="http://schemas.microsoft.com/office/2006/metadata/properties" xmlns:ns2="c420a0d7-000e-4ed7-a6d6-b2084dcb8166" xmlns:ns3="4a716a99-f329-4862-8ea1-042f33d34366" targetNamespace="http://schemas.microsoft.com/office/2006/metadata/properties" ma:root="true" ma:fieldsID="050da80408d243eddf0fc80902d2ad79" ns2:_="" ns3:_="">
+    <xsd:import namespace="c420a0d7-000e-4ed7-a6d6-b2084dcb8166"/>
+    <xsd:import namespace="4a716a99-f329-4862-8ea1-042f33d34366"/>
     <xsd:element name="properties">
       <xsd:complexType>
         <xsd:sequence>
           <xsd:element name="documentManagement">
             <xsd:complexType>
               <xsd:all>
+                <xsd:element ref="ns2:MediaServiceMetadata" minOccurs="0"/>
+                <xsd:element ref="ns2:MediaServiceFastMetadata" minOccurs="0"/>
                 <xsd:element ref="ns3:SharedWithUsers" minOccurs="0"/>
                 <xsd:element ref="ns3:SharedWithDetails" minOccurs="0"/>
-                <xsd:element ref="ns3:SharingHintHash" minOccurs="0"/>
-                <xsd:element ref="ns4:MediaServiceMetadata" minOccurs="0"/>
-                <xsd:element ref="ns4:MediaServiceFastMetadata" minOccurs="0"/>
-                <xsd:element ref="ns4:MediaServiceDateTaken" minOccurs="0"/>
-                <xsd:element ref="ns4:MediaServiceAutoTags" minOccurs="0"/>
-                <xsd:element ref="ns4:MediaServiceOCR" minOccurs="0"/>
-                <xsd:element ref="ns4:MediaServiceGenerationTime" minOccurs="0"/>
-                <xsd:element ref="ns4:MediaServiceEventHashCode" minOccurs="0"/>
-                <xsd:element ref="ns4:MediaServiceLocation" minOccurs="0"/>
               </xsd:all>
             </xsd:complexType>
           </xsd:element>
@@ -1444,10 +1498,24 @@
       </xsd:complexType>
     </xsd:element>
   </xsd:schema>
-  <xsd:schema xmlns:xsd="http://www.w3.org/2001/XMLSchema" xmlns:xs="http://www.w3.org/2001/XMLSchema" xmlns:dms="http://schemas.microsoft.com/office/2006/documentManagement/types" xmlns:pc="http://schemas.microsoft.com/office/infopath/2007/PartnerControls" targetNamespace="2c62fb96-b3c1-461f-b69b-207a2520bb4d" elementFormDefault="qualified">
+  <xsd:schema xmlns:xsd="http://www.w3.org/2001/XMLSchema" xmlns:xs="http://www.w3.org/2001/XMLSchema" xmlns:dms="http://schemas.microsoft.com/office/2006/documentManagement/types" xmlns:pc="http://schemas.microsoft.com/office/infopath/2007/PartnerControls" targetNamespace="c420a0d7-000e-4ed7-a6d6-b2084dcb8166" elementFormDefault="qualified">
     <xsd:import namespace="http://schemas.microsoft.com/office/2006/documentManagement/types"/>
     <xsd:import namespace="http://schemas.microsoft.com/office/infopath/2007/PartnerControls"/>
-    <xsd:element name="SharedWithUsers" ma:index="8" nillable="true" ma:displayName="Shared With" ma:internalName="SharedWithUsers" ma:readOnly="true">
+    <xsd:element name="MediaServiceMetadata" ma:index="8" nillable="true" ma:displayName="MediaServiceMetadata" ma:hidden="true" ma:internalName="MediaServiceMetadata" ma:readOnly="true">
+      <xsd:simpleType>
+        <xsd:restriction base="dms:Note"/>
+      </xsd:simpleType>
+    </xsd:element>
+    <xsd:element name="MediaServiceFastMetadata" ma:index="9" nillable="true" ma:displayName="MediaServiceFastMetadata" ma:hidden="true" ma:internalName="MediaServiceFastMetadata" ma:readOnly="true">
+      <xsd:simpleType>
+        <xsd:restriction base="dms:Note"/>
+      </xsd:simpleType>
+    </xsd:element>
+  </xsd:schema>
+  <xsd:schema xmlns:xsd="http://www.w3.org/2001/XMLSchema" xmlns:xs="http://www.w3.org/2001/XMLSchema" xmlns:dms="http://schemas.microsoft.com/office/2006/documentManagement/types" xmlns:pc="http://schemas.microsoft.com/office/infopath/2007/PartnerControls" targetNamespace="4a716a99-f329-4862-8ea1-042f33d34366" elementFormDefault="qualified">
+    <xsd:import namespace="http://schemas.microsoft.com/office/2006/documentManagement/types"/>
+    <xsd:import namespace="http://schemas.microsoft.com/office/infopath/2007/PartnerControls"/>
+    <xsd:element name="SharedWithUsers" ma:index="10" nillable="true" ma:displayName="Shared With" ma:internalName="SharedWithUsers" ma:readOnly="true">
       <xsd:complexType>
         <xsd:complexContent>
           <xsd:extension base="dms:UserMulti">
@@ -1466,62 +1534,11 @@
         </xsd:complexContent>
       </xsd:complexType>
     </xsd:element>
-    <xsd:element name="SharedWithDetails" ma:index="9" nillable="true" ma:displayName="Shared With Details" ma:internalName="SharedWithDetails" ma:readOnly="true">
+    <xsd:element name="SharedWithDetails" ma:index="11" nillable="true" ma:displayName="Shared With Details" ma:internalName="SharedWithDetails" ma:readOnly="true">
       <xsd:simpleType>
         <xsd:restriction base="dms:Note">
           <xsd:maxLength value="255"/>
         </xsd:restriction>
-      </xsd:simpleType>
-    </xsd:element>
-    <xsd:element name="SharingHintHash" ma:index="10" nillable="true" ma:displayName="Sharing Hint Hash" ma:hidden="true" ma:internalName="SharingHintHash" ma:readOnly="true">
-      <xsd:simpleType>
-        <xsd:restriction base="dms:Text"/>
-      </xsd:simpleType>
-    </xsd:element>
-  </xsd:schema>
-  <xsd:schema xmlns:xsd="http://www.w3.org/2001/XMLSchema" xmlns:xs="http://www.w3.org/2001/XMLSchema" xmlns:dms="http://schemas.microsoft.com/office/2006/documentManagement/types" xmlns:pc="http://schemas.microsoft.com/office/infopath/2007/PartnerControls" targetNamespace="f76341fa-9275-4a83-b0c2-0f544bcac7a0" elementFormDefault="qualified">
-    <xsd:import namespace="http://schemas.microsoft.com/office/2006/documentManagement/types"/>
-    <xsd:import namespace="http://schemas.microsoft.com/office/infopath/2007/PartnerControls"/>
-    <xsd:element name="MediaServiceMetadata" ma:index="11" nillable="true" ma:displayName="MediaServiceMetadata" ma:hidden="true" ma:internalName="MediaServiceMetadata" ma:readOnly="true">
-      <xsd:simpleType>
-        <xsd:restriction base="dms:Note"/>
-      </xsd:simpleType>
-    </xsd:element>
-    <xsd:element name="MediaServiceFastMetadata" ma:index="12" nillable="true" ma:displayName="MediaServiceFastMetadata" ma:hidden="true" ma:internalName="MediaServiceFastMetadata" ma:readOnly="true">
-      <xsd:simpleType>
-        <xsd:restriction base="dms:Note"/>
-      </xsd:simpleType>
-    </xsd:element>
-    <xsd:element name="MediaServiceDateTaken" ma:index="13" nillable="true" ma:displayName="MediaServiceDateTaken" ma:hidden="true" ma:internalName="MediaServiceDateTaken" ma:readOnly="true">
-      <xsd:simpleType>
-        <xsd:restriction base="dms:Text"/>
-      </xsd:simpleType>
-    </xsd:element>
-    <xsd:element name="MediaServiceAutoTags" ma:index="14" nillable="true" ma:displayName="Tags" ma:internalName="MediaServiceAutoTags" ma:readOnly="true">
-      <xsd:simpleType>
-        <xsd:restriction base="dms:Text"/>
-      </xsd:simpleType>
-    </xsd:element>
-    <xsd:element name="MediaServiceOCR" ma:index="15" nillable="true" ma:displayName="Extracted Text" ma:internalName="MediaServiceOCR" ma:readOnly="true">
-      <xsd:simpleType>
-        <xsd:restriction base="dms:Note">
-          <xsd:maxLength value="255"/>
-        </xsd:restriction>
-      </xsd:simpleType>
-    </xsd:element>
-    <xsd:element name="MediaServiceGenerationTime" ma:index="16" nillable="true" ma:displayName="MediaServiceGenerationTime" ma:hidden="true" ma:internalName="MediaServiceGenerationTime" ma:readOnly="true">
-      <xsd:simpleType>
-        <xsd:restriction base="dms:Text"/>
-      </xsd:simpleType>
-    </xsd:element>
-    <xsd:element name="MediaServiceEventHashCode" ma:index="17" nillable="true" ma:displayName="MediaServiceEventHashCode" ma:hidden="true" ma:internalName="MediaServiceEventHashCode" ma:readOnly="true">
-      <xsd:simpleType>
-        <xsd:restriction base="dms:Text"/>
-      </xsd:simpleType>
-    </xsd:element>
-    <xsd:element name="MediaServiceLocation" ma:index="18" nillable="true" ma:displayName="Location" ma:internalName="MediaServiceLocation" ma:readOnly="true">
-      <xsd:simpleType>
-        <xsd:restriction base="dms:Text"/>
       </xsd:simpleType>
     </xsd:element>
   </xsd:schema>
@@ -1640,22 +1657,7 @@
 </file>
 
 <file path=customXml/itemProps1.xml><?xml version="1.0" encoding="utf-8"?>
-<ds:datastoreItem xmlns:ds="http://schemas.openxmlformats.org/officeDocument/2006/customXml" ds:itemID="{C939E7C4-3935-4BF5-894B-B24BB35B3830}">
-  <ds:schemaRefs>
-    <ds:schemaRef ds:uri="http://schemas.microsoft.com/office/2006/metadata/contentType"/>
-    <ds:schemaRef ds:uri="http://schemas.microsoft.com/office/2006/metadata/properties/metaAttributes"/>
-    <ds:schemaRef ds:uri="http://www.w3.org/2001/XMLSchema"/>
-    <ds:schemaRef ds:uri="http://schemas.microsoft.com/office/2006/metadata/properties"/>
-    <ds:schemaRef ds:uri="2c62fb96-b3c1-461f-b69b-207a2520bb4d"/>
-    <ds:schemaRef ds:uri="f76341fa-9275-4a83-b0c2-0f544bcac7a0"/>
-    <ds:schemaRef ds:uri="http://schemas.microsoft.com/office/2006/documentManagement/types"/>
-    <ds:schemaRef ds:uri="http://schemas.microsoft.com/office/infopath/2007/PartnerControls"/>
-    <ds:schemaRef ds:uri="http://schemas.openxmlformats.org/package/2006/metadata/core-properties"/>
-    <ds:schemaRef ds:uri="http://purl.org/dc/elements/1.1/"/>
-    <ds:schemaRef ds:uri="http://purl.org/dc/terms/"/>
-    <ds:schemaRef ds:uri="http://schemas.microsoft.com/internal/obd"/>
-  </ds:schemaRefs>
-</ds:datastoreItem>
+<ds:datastoreItem xmlns:ds="http://schemas.openxmlformats.org/officeDocument/2006/customXml" ds:itemID="{1F9C1825-8EED-4CC0-B0A1-AACA04E22CDD}"/>
 </file>
 
 <file path=customXml/itemProps2.xml><?xml version="1.0" encoding="utf-8"?>

</xml_diff>